<commit_message>
code rechange and improve
</commit_message>
<xml_diff>
--- a/训练情况/十二周目/数据整理2023-09-21.docx
+++ b/训练情况/十二周目/数据整理2023-09-21.docx
@@ -223,7 +223,7 @@
                 <w:noProof/>
               </w:rPr>
               <w:drawing>
-                <wp:inline distT="0" distB="0" distL="0" distR="0" wp14:anchorId="151C1FA7" wp14:editId="33E57790">
+                <wp:inline distT="0" distB="0" distL="0" distR="0" wp14:anchorId="151C1FA7" wp14:editId="27A4E429">
                   <wp:extent cx="5274310" cy="2717165"/>
                   <wp:effectExtent l="0" t="0" r="2540" b="6985"/>
                   <wp:docPr id="1514628957" name="图片 2"/>
@@ -1107,20 +1107,54 @@
               <w:spacing w:line="360" w:lineRule="auto"/>
               <w:rPr>
                 <w:rFonts w:ascii="Times New Roman" w:hAnsi="Times New Roman" w:cs="Times New Roman"/>
-                <w:noProof/>
-                <w:color w:val="000000" w:themeColor="text1"/>
-                <w:sz w:val="24"/>
-                <w:szCs w:val="24"/>
-              </w:rPr>
-            </w:pPr>
-            <w:r>
+                <w:color w:val="000000" w:themeColor="text1"/>
+                <w:sz w:val="24"/>
+                <w:szCs w:val="24"/>
+              </w:rPr>
+            </w:pPr>
+          </w:p>
+          <w:p>
+            <w:pPr>
+              <w:spacing w:line="360" w:lineRule="auto"/>
+              <w:rPr>
+                <w:rFonts w:ascii="Times New Roman" w:hAnsi="Times New Roman" w:cs="Times New Roman"/>
+                <w:color w:val="000000" w:themeColor="text1"/>
+                <w:sz w:val="24"/>
+                <w:szCs w:val="24"/>
+              </w:rPr>
+            </w:pPr>
+          </w:p>
+          <w:p>
+            <w:pPr>
+              <w:spacing w:line="360" w:lineRule="auto"/>
               <w:rPr>
                 <w:rFonts w:ascii="Times New Roman" w:hAnsi="Times New Roman" w:cs="Times New Roman" w:hint="eastAsia"/>
-                <w:noProof/>
-                <w:color w:val="000000" w:themeColor="text1"/>
-                <w:sz w:val="24"/>
-                <w:szCs w:val="24"/>
-              </w:rPr>
+                <w:color w:val="000000" w:themeColor="text1"/>
+                <w:sz w:val="24"/>
+                <w:szCs w:val="24"/>
+              </w:rPr>
+            </w:pPr>
+          </w:p>
+          <w:p>
+            <w:pPr>
+              <w:spacing w:line="360" w:lineRule="auto"/>
+              <w:rPr>
+                <w:rFonts w:ascii="Times New Roman" w:hAnsi="Times New Roman" w:cs="Times New Roman"/>
+                <w:noProof/>
+                <w:color w:val="000000" w:themeColor="text1"/>
+                <w:sz w:val="24"/>
+                <w:szCs w:val="24"/>
+              </w:rPr>
+            </w:pPr>
+            <w:r>
+              <w:rPr>
+                <w:rFonts w:ascii="Times New Roman" w:hAnsi="Times New Roman" w:cs="Times New Roman" w:hint="eastAsia"/>
+                <w:noProof/>
+                <w:color w:val="000000" w:themeColor="text1"/>
+                <w:sz w:val="24"/>
+                <w:szCs w:val="24"/>
+              </w:rPr>
+              <w:lastRenderedPageBreak/>
               <w:t>R</w:t>
             </w:r>
             <w:r>
@@ -1153,9 +1187,8 @@
                 <w:sz w:val="24"/>
                 <w:szCs w:val="24"/>
               </w:rPr>
-              <w:lastRenderedPageBreak/>
               <w:drawing>
-                <wp:inline distT="0" distB="0" distL="0" distR="0" wp14:anchorId="6DAA4C5A" wp14:editId="3EFE112B">
+                <wp:inline distT="0" distB="0" distL="0" distR="0" wp14:anchorId="6DAA4C5A" wp14:editId="79A770F2">
                   <wp:extent cx="2836800" cy="2836800"/>
                   <wp:effectExtent l="0" t="0" r="1905" b="1905"/>
                   <wp:docPr id="13" name="图片 12">
@@ -1262,7 +1295,7 @@
                 <w:szCs w:val="24"/>
               </w:rPr>
               <w:drawing>
-                <wp:inline distT="0" distB="0" distL="0" distR="0" wp14:anchorId="0360017D" wp14:editId="5284780B">
+                <wp:inline distT="0" distB="0" distL="0" distR="0" wp14:anchorId="0360017D" wp14:editId="18F7E8B7">
                   <wp:extent cx="2836800" cy="2836800"/>
                   <wp:effectExtent l="0" t="0" r="1905" b="1905"/>
                   <wp:docPr id="11" name="图片 10">
@@ -1540,7 +1573,7 @@
                 <w:szCs w:val="24"/>
               </w:rPr>
               <w:drawing>
-                <wp:inline distT="0" distB="0" distL="0" distR="0" wp14:anchorId="5E0AF630" wp14:editId="00081E71">
+                <wp:inline distT="0" distB="0" distL="0" distR="0" wp14:anchorId="5E0AF630" wp14:editId="7AFB6252">
                   <wp:extent cx="2836800" cy="2836800"/>
                   <wp:effectExtent l="0" t="0" r="1905" b="1905"/>
                   <wp:docPr id="5" name="图片 4">
@@ -1631,7 +1664,10 @@
                 <w:szCs w:val="24"/>
               </w:rPr>
             </w:pPr>
-            <w:r>
+          </w:p>
+          <w:p>
+            <w:pPr>
+              <w:spacing w:line="360" w:lineRule="auto"/>
               <w:rPr>
                 <w:rFonts w:ascii="Times New Roman" w:hAnsi="Times New Roman" w:cs="Times New Roman" w:hint="eastAsia"/>
                 <w:noProof/>
@@ -1639,6 +1675,28 @@
                 <w:sz w:val="24"/>
                 <w:szCs w:val="24"/>
               </w:rPr>
+            </w:pPr>
+          </w:p>
+          <w:p>
+            <w:pPr>
+              <w:spacing w:line="360" w:lineRule="auto"/>
+              <w:rPr>
+                <w:rFonts w:ascii="Times New Roman" w:hAnsi="Times New Roman" w:cs="Times New Roman"/>
+                <w:noProof/>
+                <w:color w:val="000000" w:themeColor="text1"/>
+                <w:sz w:val="24"/>
+                <w:szCs w:val="24"/>
+              </w:rPr>
+            </w:pPr>
+            <w:r>
+              <w:rPr>
+                <w:rFonts w:ascii="Times New Roman" w:hAnsi="Times New Roman" w:cs="Times New Roman" w:hint="eastAsia"/>
+                <w:noProof/>
+                <w:color w:val="000000" w:themeColor="text1"/>
+                <w:sz w:val="24"/>
+                <w:szCs w:val="24"/>
+              </w:rPr>
+              <w:lastRenderedPageBreak/>
               <w:t>C</w:t>
             </w:r>
             <w:r>
@@ -1671,9 +1729,8 @@
                 <w:sz w:val="24"/>
                 <w:szCs w:val="24"/>
               </w:rPr>
-              <w:lastRenderedPageBreak/>
               <w:drawing>
-                <wp:inline distT="0" distB="0" distL="0" distR="0" wp14:anchorId="1DD19A0B" wp14:editId="6EA661F0">
+                <wp:inline distT="0" distB="0" distL="0" distR="0" wp14:anchorId="1DD19A0B" wp14:editId="04458B3D">
                   <wp:extent cx="2836800" cy="2836800"/>
                   <wp:effectExtent l="0" t="0" r="1905" b="1905"/>
                   <wp:docPr id="9" name="图片 8">
@@ -1781,7 +1838,7 @@
                 <w:szCs w:val="24"/>
               </w:rPr>
               <w:drawing>
-                <wp:inline distT="0" distB="0" distL="0" distR="0" wp14:anchorId="46E07282" wp14:editId="5322871E">
+                <wp:inline distT="0" distB="0" distL="0" distR="0" wp14:anchorId="46E07282" wp14:editId="6D417C2C">
                   <wp:extent cx="2836800" cy="2852365"/>
                   <wp:effectExtent l="0" t="0" r="1905" b="5715"/>
                   <wp:docPr id="7" name="图片 6">
@@ -2043,7 +2100,6 @@
               <w:rPr>
                 <w:noProof/>
               </w:rPr>
-              <w:lastRenderedPageBreak/>
               <w:drawing>
                 <wp:inline distT="0" distB="0" distL="0" distR="0" wp14:anchorId="66982964" wp14:editId="77A3623D">
                   <wp:extent cx="2590602" cy="1812895"/>
@@ -2180,7 +2236,6 @@
                 <w:sz w:val="24"/>
                 <w:szCs w:val="24"/>
               </w:rPr>
-              <w:lastRenderedPageBreak/>
               <w:t>深度学习分类散点图</w:t>
             </w:r>
             <w:r>
@@ -2252,7 +2307,6 @@
                 <w:sz w:val="24"/>
                 <w:szCs w:val="24"/>
               </w:rPr>
-              <w:lastRenderedPageBreak/>
               <w:t>L</w:t>
             </w:r>
             <w:r>
@@ -2798,6 +2852,7 @@
                 <w:sz w:val="24"/>
                 <w:szCs w:val="24"/>
               </w:rPr>
+              <w:lastRenderedPageBreak/>
               <w:t>我这里就是通过对比五种算法从</w:t>
             </w:r>
             <w:r>
@@ -2842,7 +2897,6 @@
                 <w:sz w:val="24"/>
                 <w:szCs w:val="24"/>
               </w:rPr>
-              <w:lastRenderedPageBreak/>
               <w:t>中表面效果最好的仍然是我们的</w:t>
             </w:r>
             <w:r>
@@ -2942,7 +2996,7 @@
                 <w:szCs w:val="24"/>
               </w:rPr>
               <w:drawing>
-                <wp:inline distT="0" distB="0" distL="0" distR="0" wp14:anchorId="49CDF9EB" wp14:editId="60A91F4C">
+                <wp:inline distT="0" distB="0" distL="0" distR="0" wp14:anchorId="49CDF9EB" wp14:editId="6766C932">
                   <wp:extent cx="5912368" cy="2453640"/>
                   <wp:effectExtent l="0" t="0" r="0" b="3810"/>
                   <wp:docPr id="307631006" name="图片 2"/>
@@ -4102,6 +4156,7 @@
   <w:style w:type="character" w:default="1" w:styleId="a0">
     <w:name w:val="Default Paragraph Font"/>
     <w:uiPriority w:val="1"/>
+    <w:semiHidden/>
     <w:unhideWhenUsed/>
   </w:style>
   <w:style w:type="table" w:default="1" w:styleId="a1">

</xml_diff>